<commit_message>
Commit: aggiunta e modifica delle descrizioni dei casi d'uso
</commit_message>
<xml_diff>
--- a/Descrizione_Casi_dUso/UC10 - Acquista Proprietà.docx
+++ b/Descrizione_Casi_dUso/UC10 - Acquista Proprietà.docx
@@ -43,12 +43,53 @@
         </w:rPr>
         <w:t xml:space="preserve"> </w:t>
       </w:r>
+      <w:del w:id="0" w:author="A" w:date="2020-12-30T15:49:00Z">
+        <w:r>
+          <w:rPr>
+            <w:rFonts w:cstheme="minorHAnsi"/>
+            <w:color w:val="000000"/>
+          </w:rPr>
+          <w:delText xml:space="preserve">Acquisto </w:delText>
+        </w:r>
+      </w:del>
+      <w:ins w:id="1" w:author="A" w:date="2020-12-30T15:49:00Z">
+        <w:r>
+          <w:rPr>
+            <w:rFonts w:cstheme="minorHAnsi"/>
+            <w:color w:val="000000"/>
+          </w:rPr>
+          <w:t>Acquist</w:t>
+        </w:r>
+        <w:r>
+          <w:rPr>
+            <w:rFonts w:cstheme="minorHAnsi"/>
+            <w:color w:val="000000"/>
+          </w:rPr>
+          <w:t>a</w:t>
+        </w:r>
+        <w:r>
+          <w:rPr>
+            <w:rFonts w:cstheme="minorHAnsi"/>
+            <w:color w:val="000000"/>
+          </w:rPr>
+          <w:t xml:space="preserve"> </w:t>
+        </w:r>
+      </w:ins>
+      <w:del w:id="2" w:author="A" w:date="2020-12-30T15:49:00Z">
+        <w:r>
+          <w:rPr>
+            <w:rFonts w:cstheme="minorHAnsi"/>
+            <w:color w:val="000000"/>
+          </w:rPr>
+          <w:delText xml:space="preserve">di </w:delText>
+        </w:r>
+      </w:del>
       <w:r>
         <w:rPr>
           <w:rFonts w:cstheme="minorHAnsi"/>
           <w:color w:val="000000"/>
         </w:rPr>
-        <w:t>Acquisto di una proprietà</w:t>
+        <w:t>una proprietà</w:t>
       </w:r>
     </w:p>
     <w:p>
@@ -195,20 +236,74 @@
         <w:rPr>
           <w:rFonts w:cstheme="minorHAnsi"/>
         </w:rPr>
-        <w:t xml:space="preserve">: ha interesse a </w:t>
-      </w:r>
-      <w:r>
-        <w:rPr>
-          <w:rFonts w:cstheme="minorHAnsi"/>
-        </w:rPr>
-        <w:t xml:space="preserve">pagare alla Banca l’importo </w:t>
-      </w:r>
-      <w:r>
-        <w:rPr>
-          <w:rFonts w:cstheme="minorHAnsi"/>
-        </w:rPr>
-        <w:t>per acquistare la proprietà</w:t>
-      </w:r>
+        <w:t>: ha interesse a</w:t>
+      </w:r>
+      <w:ins w:id="3" w:author="A" w:date="2020-12-30T15:58:00Z">
+        <w:r>
+          <w:rPr>
+            <w:rFonts w:cstheme="minorHAnsi"/>
+          </w:rPr>
+          <w:t>d acquistare una proprietà</w:t>
+        </w:r>
+      </w:ins>
+      <w:r>
+        <w:rPr>
+          <w:rFonts w:cstheme="minorHAnsi"/>
+        </w:rPr>
+        <w:t xml:space="preserve"> </w:t>
+      </w:r>
+      <w:del w:id="4" w:author="A" w:date="2020-12-30T15:58:00Z">
+        <w:r>
+          <w:rPr>
+            <w:rFonts w:cstheme="minorHAnsi"/>
+          </w:rPr>
+          <w:delText xml:space="preserve">pagare </w:delText>
+        </w:r>
+      </w:del>
+      <w:ins w:id="5" w:author="A" w:date="2020-12-30T15:58:00Z">
+        <w:r>
+          <w:rPr>
+            <w:rFonts w:cstheme="minorHAnsi"/>
+          </w:rPr>
+          <w:t xml:space="preserve">pagando </w:t>
+        </w:r>
+      </w:ins>
+      <w:r>
+        <w:rPr>
+          <w:rFonts w:cstheme="minorHAnsi"/>
+        </w:rPr>
+        <w:t xml:space="preserve">alla Banca </w:t>
+      </w:r>
+      <w:del w:id="6" w:author="A" w:date="2020-12-30T15:58:00Z">
+        <w:r>
+          <w:rPr>
+            <w:rFonts w:cstheme="minorHAnsi"/>
+          </w:rPr>
+          <w:delText>l’importo</w:delText>
+        </w:r>
+      </w:del>
+      <w:ins w:id="7" w:author="A" w:date="2020-12-30T15:58:00Z">
+        <w:r>
+          <w:rPr>
+            <w:rFonts w:cstheme="minorHAnsi"/>
+          </w:rPr>
+          <w:t>un importo adeguato</w:t>
+        </w:r>
+      </w:ins>
+      <w:del w:id="8" w:author="A" w:date="2020-12-30T15:58:00Z">
+        <w:r>
+          <w:rPr>
+            <w:rFonts w:cstheme="minorHAnsi"/>
+          </w:rPr>
+          <w:delText xml:space="preserve"> </w:delText>
+        </w:r>
+        <w:r>
+          <w:rPr>
+            <w:rFonts w:cstheme="minorHAnsi"/>
+          </w:rPr>
+          <w:delText>per acquistare la proprietà</w:delText>
+        </w:r>
+      </w:del>
       <w:r>
         <w:rPr>
           <w:rFonts w:cstheme="minorHAnsi"/>
@@ -236,12 +331,44 @@
         </w:rPr>
         <w:t xml:space="preserve">Banca: ha interesse a ricevere dal Giocatore l’importo </w:t>
       </w:r>
-      <w:r>
-        <w:rPr>
-          <w:rFonts w:cstheme="minorHAnsi"/>
-        </w:rPr>
-        <w:t>di vendita della casa</w:t>
-      </w:r>
+      <w:del w:id="9" w:author="A" w:date="2020-12-30T15:59:00Z">
+        <w:r>
+          <w:rPr>
+            <w:rFonts w:cstheme="minorHAnsi"/>
+          </w:rPr>
+          <w:delText xml:space="preserve">di </w:delText>
+        </w:r>
+      </w:del>
+      <w:ins w:id="10" w:author="A" w:date="2020-12-30T15:59:00Z">
+        <w:r>
+          <w:rPr>
+            <w:rFonts w:cstheme="minorHAnsi"/>
+          </w:rPr>
+          <w:t xml:space="preserve">per la </w:t>
+        </w:r>
+      </w:ins>
+      <w:r>
+        <w:rPr>
+          <w:rFonts w:cstheme="minorHAnsi"/>
+        </w:rPr>
+        <w:t xml:space="preserve">vendita della </w:t>
+      </w:r>
+      <w:del w:id="11" w:author="A" w:date="2020-12-30T15:59:00Z">
+        <w:r>
+          <w:rPr>
+            <w:rFonts w:cstheme="minorHAnsi"/>
+          </w:rPr>
+          <w:delText>casa</w:delText>
+        </w:r>
+      </w:del>
+      <w:ins w:id="12" w:author="A" w:date="2020-12-30T15:59:00Z">
+        <w:r>
+          <w:rPr>
+            <w:rFonts w:cstheme="minorHAnsi"/>
+          </w:rPr>
+          <w:t>proprietà</w:t>
+        </w:r>
+      </w:ins>
       <w:r>
         <w:rPr>
           <w:rFonts w:cstheme="minorHAnsi"/>
@@ -282,8 +409,32 @@
         <w:rPr>
           <w:rFonts w:cstheme="minorHAnsi"/>
         </w:rPr>
-        <w:t xml:space="preserve"> libera</w:t>
-      </w:r>
+        <w:t xml:space="preserve"> </w:t>
+      </w:r>
+      <w:del w:id="13" w:author="A" w:date="2020-12-30T15:59:00Z">
+        <w:r>
+          <w:rPr>
+            <w:rFonts w:cstheme="minorHAnsi"/>
+          </w:rPr>
+          <w:delText>libera</w:delText>
+        </w:r>
+      </w:del>
+      <w:ins w:id="14" w:author="A" w:date="2020-12-30T15:59:00Z">
+        <w:r>
+          <w:rPr>
+            <w:rFonts w:cstheme="minorHAnsi"/>
+          </w:rPr>
+          <w:t xml:space="preserve">di tipo Terreno, Stazione o Società che non è di proprietà di alcun </w:t>
+        </w:r>
+      </w:ins>
+      <w:ins w:id="15" w:author="A" w:date="2020-12-30T16:00:00Z">
+        <w:r>
+          <w:rPr>
+            <w:rFonts w:cstheme="minorHAnsi"/>
+          </w:rPr>
+          <w:t>giocatore</w:t>
+        </w:r>
+      </w:ins>
       <w:r>
         <w:rPr>
           <w:rFonts w:cstheme="minorHAnsi"/>
@@ -320,35 +471,71 @@
         </w:rPr>
         <w:t xml:space="preserve">Giocatore </w:t>
       </w:r>
-      <w:r>
-        <w:rPr>
-          <w:rFonts w:cstheme="minorHAnsi"/>
-        </w:rPr>
-        <w:t>che si trova su</w:t>
-      </w:r>
-      <w:r>
-        <w:rPr>
-          <w:rFonts w:cstheme="minorHAnsi"/>
-        </w:rPr>
-        <w:t xml:space="preserve"> una</w:t>
-      </w:r>
-      <w:r>
-        <w:rPr>
-          <w:rFonts w:cstheme="minorHAnsi"/>
-        </w:rPr>
-        <w:t xml:space="preserve"> casella</w:t>
-      </w:r>
-      <w:r>
-        <w:rPr>
-          <w:rFonts w:cstheme="minorHAnsi"/>
-        </w:rPr>
-        <w:t xml:space="preserve"> libera </w:t>
-      </w:r>
-      <w:r>
-        <w:rPr>
-          <w:rFonts w:cstheme="minorHAnsi"/>
-        </w:rPr>
-        <w:t xml:space="preserve">ha corrisposto alla Banca l’importo </w:t>
+      <w:ins w:id="16" w:author="A" w:date="2020-12-30T16:00:00Z">
+        <w:r>
+          <w:rPr>
+            <w:rFonts w:cstheme="minorHAnsi"/>
+          </w:rPr>
+          <w:t xml:space="preserve">ha acquistato la proprietà </w:t>
+        </w:r>
+      </w:ins>
+      <w:ins w:id="17" w:author="A" w:date="2020-12-30T16:01:00Z">
+        <w:r>
+          <w:rPr>
+            <w:rFonts w:cstheme="minorHAnsi"/>
+          </w:rPr>
+          <w:t xml:space="preserve">di </w:t>
+        </w:r>
+        <w:r>
+          <w:rPr>
+            <w:rFonts w:cstheme="minorHAnsi"/>
+          </w:rPr>
+          <w:t>una casella di tipo Terreno, Stazione o Società</w:t>
+        </w:r>
+        <w:r>
+          <w:rPr>
+            <w:rFonts w:cstheme="minorHAnsi"/>
+          </w:rPr>
+          <w:t xml:space="preserve"> corrispondendo </w:t>
+        </w:r>
+      </w:ins>
+      <w:del w:id="18" w:author="A" w:date="2020-12-30T16:01:00Z">
+        <w:r>
+          <w:rPr>
+            <w:rFonts w:cstheme="minorHAnsi"/>
+          </w:rPr>
+          <w:delText>che si trova su</w:delText>
+        </w:r>
+        <w:r>
+          <w:rPr>
+            <w:rFonts w:cstheme="minorHAnsi"/>
+          </w:rPr>
+          <w:delText xml:space="preserve"> una</w:delText>
+        </w:r>
+        <w:r>
+          <w:rPr>
+            <w:rFonts w:cstheme="minorHAnsi"/>
+          </w:rPr>
+          <w:delText xml:space="preserve"> casella</w:delText>
+        </w:r>
+        <w:r>
+          <w:rPr>
+            <w:rFonts w:cstheme="minorHAnsi"/>
+          </w:rPr>
+          <w:delText xml:space="preserve"> libera </w:delText>
+        </w:r>
+        <w:r>
+          <w:rPr>
+            <w:rFonts w:cstheme="minorHAnsi"/>
+          </w:rPr>
+          <w:delText xml:space="preserve">ha corrisposto </w:delText>
+        </w:r>
+      </w:del>
+      <w:r>
+        <w:rPr>
+          <w:rFonts w:cstheme="minorHAnsi"/>
+        </w:rPr>
+        <w:t xml:space="preserve">alla Banca l’importo </w:t>
       </w:r>
       <w:r>
         <w:rPr>
@@ -415,6 +602,14 @@
         </w:rPr>
         <w:t>Giocatore</w:t>
       </w:r>
+      <w:ins w:id="19" w:author="A" w:date="2020-12-30T16:01:00Z">
+        <w:r>
+          <w:rPr>
+            <w:rFonts w:cstheme="minorHAnsi"/>
+          </w:rPr>
+          <w:t>, a seguito del lancio dei dadi,</w:t>
+        </w:r>
+      </w:ins>
       <w:r>
         <w:rPr>
           <w:rFonts w:cstheme="minorHAnsi"/>
@@ -427,18 +622,28 @@
         </w:rPr>
         <w:t xml:space="preserve">si trova su una casella </w:t>
       </w:r>
-      <w:r>
-        <w:rPr>
-          <w:rFonts w:cstheme="minorHAnsi"/>
-        </w:rPr>
-        <w:t>libera</w:t>
-      </w:r>
-      <w:r>
-        <w:rPr>
-          <w:rFonts w:cstheme="minorHAnsi"/>
-        </w:rPr>
-        <w:t xml:space="preserve"> a seguito del lancio dei dadi</w:t>
-      </w:r>
+      <w:ins w:id="20" w:author="A" w:date="2020-12-30T16:01:00Z">
+        <w:r>
+          <w:rPr>
+            <w:rFonts w:cstheme="minorHAnsi"/>
+          </w:rPr>
+          <w:t>di tipo Terreno, Stazione o Società che non è di proprietà di alcun giocatore</w:t>
+        </w:r>
+      </w:ins>
+      <w:del w:id="21" w:author="A" w:date="2020-12-30T16:01:00Z">
+        <w:r>
+          <w:rPr>
+            <w:rFonts w:cstheme="minorHAnsi"/>
+          </w:rPr>
+          <w:delText>libera</w:delText>
+        </w:r>
+        <w:r>
+          <w:rPr>
+            <w:rFonts w:cstheme="minorHAnsi"/>
+          </w:rPr>
+          <w:delText xml:space="preserve"> a seguito del lancio dei dadi</w:delText>
+        </w:r>
+      </w:del>
       <w:r>
         <w:rPr>
           <w:rFonts w:cstheme="minorHAnsi"/>
@@ -463,7 +668,59 @@
         <w:rPr>
           <w:rFonts w:cstheme="minorHAnsi"/>
         </w:rPr>
-        <w:t>Il Giocatore preme il pulsante acquista proprietà.</w:t>
+        <w:t xml:space="preserve">Il Giocatore </w:t>
+      </w:r>
+      <w:del w:id="22" w:author="A" w:date="2020-12-30T16:02:00Z">
+        <w:r>
+          <w:rPr>
+            <w:rFonts w:cstheme="minorHAnsi"/>
+          </w:rPr>
+          <w:delText>preme il pulsante</w:delText>
+        </w:r>
+      </w:del>
+      <w:ins w:id="23" w:author="A" w:date="2020-12-30T16:02:00Z">
+        <w:r>
+          <w:rPr>
+            <w:rFonts w:cstheme="minorHAnsi"/>
+          </w:rPr>
+          <w:t>seleziona la funzione relativa all’</w:t>
+        </w:r>
+      </w:ins>
+      <w:del w:id="24" w:author="A" w:date="2020-12-30T16:02:00Z">
+        <w:r>
+          <w:rPr>
+            <w:rFonts w:cstheme="minorHAnsi"/>
+          </w:rPr>
+          <w:delText xml:space="preserve"> </w:delText>
+        </w:r>
+      </w:del>
+      <w:r>
+        <w:rPr>
+          <w:rFonts w:cstheme="minorHAnsi"/>
+        </w:rPr>
+        <w:t>acquist</w:t>
+      </w:r>
+      <w:ins w:id="25" w:author="A" w:date="2020-12-30T16:02:00Z">
+        <w:r>
+          <w:rPr>
+            <w:rFonts w:cstheme="minorHAnsi"/>
+          </w:rPr>
+          <w:t>o della</w:t>
+        </w:r>
+      </w:ins>
+      <w:del w:id="26" w:author="A" w:date="2020-12-30T16:02:00Z">
+        <w:r>
+          <w:rPr>
+            <w:rFonts w:cstheme="minorHAnsi"/>
+          </w:rPr>
+          <w:delText>a</w:delText>
+        </w:r>
+      </w:del>
+      <w:r>
+        <w:rPr>
+          <w:rFonts w:cstheme="minorHAnsi"/>
+        </w:rPr>
+        <w:t xml:space="preserve"> proprietà.</w:t>
       </w:r>
     </w:p>
     <w:p>
@@ -549,20 +806,56 @@
           <w:rFonts w:cstheme="minorHAnsi"/>
         </w:rPr>
       </w:pPr>
-      <w:bookmarkStart w:id="0" w:name="_Hlk40611126"/>
+      <w:bookmarkStart w:id="27" w:name="_Hlk40611126"/>
       <w:r>
         <w:rPr>
           <w:rFonts w:cstheme="minorHAnsi"/>
         </w:rPr>
         <w:t xml:space="preserve">Il </w:t>
       </w:r>
-      <w:bookmarkEnd w:id="0"/>
-      <w:r>
-        <w:rPr>
-          <w:rFonts w:cstheme="minorHAnsi"/>
-        </w:rPr>
-        <w:t>sistema assegna la somma prelevata alla Banca</w:t>
-      </w:r>
+      <w:bookmarkEnd w:id="27"/>
+      <w:r>
+        <w:rPr>
+          <w:rFonts w:cstheme="minorHAnsi"/>
+        </w:rPr>
+        <w:t xml:space="preserve">sistema assegna </w:t>
+      </w:r>
+      <w:ins w:id="28" w:author="A" w:date="2020-12-30T16:27:00Z">
+        <w:r>
+          <w:rPr>
+            <w:rFonts w:cstheme="minorHAnsi"/>
+          </w:rPr>
+          <w:t>alla Banca</w:t>
+        </w:r>
+        <w:r>
+          <w:rPr>
+            <w:rFonts w:cstheme="minorHAnsi"/>
+          </w:rPr>
+          <w:t xml:space="preserve"> </w:t>
+        </w:r>
+      </w:ins>
+      <w:r>
+        <w:rPr>
+          <w:rFonts w:cstheme="minorHAnsi"/>
+        </w:rPr>
+        <w:t>la somma prelevata</w:t>
+      </w:r>
+      <w:ins w:id="29" w:author="A" w:date="2020-12-30T16:27:00Z">
+        <w:r>
+          <w:rPr>
+            <w:rFonts w:cstheme="minorHAnsi"/>
+          </w:rPr>
+          <w:t xml:space="preserve"> dal Giocatore</w:t>
+        </w:r>
+      </w:ins>
+      <w:del w:id="30" w:author="A" w:date="2020-12-30T16:27:00Z">
+        <w:r>
+          <w:rPr>
+            <w:rFonts w:cstheme="minorHAnsi"/>
+          </w:rPr>
+          <w:delText xml:space="preserve"> alla Banca</w:delText>
+        </w:r>
+      </w:del>
       <w:r>
         <w:rPr>
           <w:rFonts w:cstheme="minorHAnsi"/>
@@ -617,82 +910,42 @@
         <w:ind w:left="709" w:hanging="349"/>
         <w:jc w:val="both"/>
         <w:rPr>
-          <w:rFonts w:cstheme="minorHAnsi"/>
-        </w:rPr>
-      </w:pPr>
-      <w:bookmarkStart w:id="1" w:name="_Hlk60138778"/>
-      <w:r>
-        <w:rPr>
-          <w:rFonts w:cstheme="minorHAnsi"/>
-        </w:rPr>
-        <w:t>3</w:t>
-      </w:r>
-      <w:r>
-        <w:rPr>
-          <w:rFonts w:cstheme="minorHAnsi"/>
-        </w:rPr>
-        <w:t>a</w:t>
-      </w:r>
-      <w:r>
-        <w:rPr>
-          <w:rFonts w:cstheme="minorHAnsi"/>
-        </w:rPr>
-        <w:t xml:space="preserve">. </w:t>
-      </w:r>
-      <w:r>
-        <w:rPr>
-          <w:rFonts w:cstheme="minorHAnsi"/>
-        </w:rPr>
-        <w:t xml:space="preserve">Il </w:t>
-      </w:r>
-      <w:r>
-        <w:rPr>
-          <w:rFonts w:cstheme="minorHAnsi"/>
-        </w:rPr>
-        <w:t xml:space="preserve">Giocatore </w:t>
-      </w:r>
-      <w:r>
-        <w:rPr>
-          <w:rFonts w:cstheme="minorHAnsi"/>
-        </w:rPr>
-        <w:t xml:space="preserve">dispone di una quantità di denaro insufficiente a pagare la </w:t>
-      </w:r>
-      <w:r>
-        <w:rPr>
-          <w:rFonts w:cstheme="minorHAnsi"/>
-        </w:rPr>
-        <w:t>proprietà</w:t>
-      </w:r>
-      <w:r>
-        <w:rPr>
-          <w:rFonts w:cstheme="minorHAnsi"/>
-        </w:rPr>
-        <w:t xml:space="preserve">, ma </w:t>
-      </w:r>
-      <w:r>
-        <w:rPr>
-          <w:rFonts w:cstheme="minorHAnsi"/>
-        </w:rPr>
-        <w:t xml:space="preserve">dispone di </w:t>
-      </w:r>
-      <w:r>
-        <w:rPr>
-          <w:rFonts w:cstheme="minorHAnsi"/>
-        </w:rPr>
-        <w:t xml:space="preserve">proprietà </w:t>
-      </w:r>
-      <w:r>
-        <w:rPr>
-          <w:rFonts w:cstheme="minorHAnsi"/>
-        </w:rPr>
-        <w:t>su cui ha costruito case o alberghi</w:t>
-      </w:r>
-      <w:r>
-        <w:rPr>
-          <w:rFonts w:cstheme="minorHAnsi"/>
-        </w:rPr>
-        <w:t>:</w:t>
-      </w:r>
+          <w:ins w:id="31" w:author="A" w:date="2020-12-30T16:10:00Z"/>
+          <w:rFonts w:cstheme="minorHAnsi"/>
+        </w:rPr>
+      </w:pPr>
+      <w:ins w:id="32" w:author="A" w:date="2020-12-30T16:10:00Z">
+        <w:r>
+          <w:rPr>
+            <w:rFonts w:cstheme="minorHAnsi"/>
+          </w:rPr>
+          <w:t>2a</w:t>
+        </w:r>
+        <w:r>
+          <w:rPr>
+            <w:rFonts w:cstheme="minorHAnsi"/>
+          </w:rPr>
+          <w:t xml:space="preserve">. </w:t>
+        </w:r>
+        <w:r>
+          <w:rPr>
+            <w:rFonts w:cstheme="minorHAnsi"/>
+          </w:rPr>
+          <w:t xml:space="preserve">Il </w:t>
+        </w:r>
+        <w:r>
+          <w:rPr>
+            <w:rFonts w:cstheme="minorHAnsi"/>
+          </w:rPr>
+          <w:t>Giocatore non seleziona la funzione relativa all’acquisto della proprietà</w:t>
+        </w:r>
+        <w:r>
+          <w:rPr>
+            <w:rFonts w:cstheme="minorHAnsi"/>
+          </w:rPr>
+          <w:t>:</w:t>
+        </w:r>
+      </w:ins>
     </w:p>
     <w:p>
       <w:pPr>
@@ -703,59 +956,70 @@
         <w:spacing w:after="0" w:line="240" w:lineRule="auto"/>
         <w:jc w:val="both"/>
         <w:rPr>
-          <w:rFonts w:cstheme="minorHAnsi"/>
-        </w:rPr>
-      </w:pPr>
-      <w:r>
-        <w:rPr>
-          <w:rFonts w:cstheme="minorHAnsi"/>
-        </w:rPr>
-        <w:t xml:space="preserve">Il </w:t>
-      </w:r>
-      <w:r>
-        <w:rPr>
-          <w:rFonts w:cstheme="minorHAnsi"/>
-        </w:rPr>
-        <w:t>Giocatore</w:t>
-      </w:r>
-      <w:r>
-        <w:rPr>
-          <w:rFonts w:cstheme="minorHAnsi"/>
-        </w:rPr>
-        <w:t xml:space="preserve"> </w:t>
-      </w:r>
-      <w:r>
-        <w:rPr>
-          <w:rFonts w:cstheme="minorHAnsi"/>
-        </w:rPr>
-        <w:t>avvia il caso d’uso “</w:t>
-      </w:r>
-      <w:r>
-        <w:rPr>
-          <w:rFonts w:cstheme="minorHAnsi"/>
-          <w:u w:val="single"/>
-        </w:rPr>
-        <w:t xml:space="preserve">UC___ - </w:t>
-      </w:r>
-      <w:r>
-        <w:rPr>
-          <w:rFonts w:cstheme="minorHAnsi"/>
-          <w:u w:val="single"/>
-        </w:rPr>
-        <w:t>Vendi case e alberghi</w:t>
-      </w:r>
-      <w:r>
-        <w:rPr>
-          <w:rFonts w:cstheme="minorHAnsi"/>
-        </w:rPr>
-        <w:t>”</w:t>
-      </w:r>
-      <w:r>
-        <w:rPr>
-          <w:rFonts w:cstheme="minorHAnsi"/>
-        </w:rPr>
-        <w:t>.</w:t>
-      </w:r>
+          <w:ins w:id="33" w:author="A" w:date="2020-12-30T16:10:00Z"/>
+          <w:rFonts w:cstheme="minorHAnsi"/>
+        </w:rPr>
+      </w:pPr>
+      <w:ins w:id="34" w:author="A" w:date="2020-12-30T16:10:00Z">
+        <w:r>
+          <w:rPr>
+            <w:rFonts w:cstheme="minorHAnsi"/>
+          </w:rPr>
+          <w:t xml:space="preserve">Il </w:t>
+        </w:r>
+      </w:ins>
+      <w:ins w:id="35" w:author="A" w:date="2020-12-30T16:11:00Z">
+        <w:r>
+          <w:rPr>
+            <w:rFonts w:cstheme="minorHAnsi"/>
+          </w:rPr>
+          <w:t xml:space="preserve">sistema mette all’asta la proprietà della casella </w:t>
+        </w:r>
+        <w:r>
+          <w:rPr>
+            <w:rFonts w:cstheme="minorHAnsi"/>
+          </w:rPr>
+          <w:t>di tipo Terreno, Stazione o Società</w:t>
+        </w:r>
+        <w:r>
+          <w:rPr>
+            <w:rFonts w:cstheme="minorHAnsi"/>
+          </w:rPr>
+          <w:t xml:space="preserve"> su cui si trova il Giocatore</w:t>
+        </w:r>
+      </w:ins>
+      <w:ins w:id="36" w:author="A" w:date="2020-12-30T16:10:00Z">
+        <w:r>
+          <w:rPr>
+            <w:rFonts w:cstheme="minorHAnsi"/>
+          </w:rPr>
+          <w:t>.</w:t>
+        </w:r>
+      </w:ins>
+      <w:ins w:id="37" w:author="A" w:date="2020-12-30T16:11:00Z">
+        <w:r>
+          <w:rPr>
+            <w:rFonts w:cstheme="minorHAnsi"/>
+          </w:rPr>
+          <w:t xml:space="preserve"> </w:t>
+        </w:r>
+      </w:ins>
+      <w:ins w:id="38" w:author="A" w:date="2020-12-30T16:12:00Z">
+        <w:r>
+          <w:rPr>
+            <w:rFonts w:cstheme="minorHAnsi"/>
+          </w:rPr>
+          <w:t>Il prezzo di partenza per l’asta è di € 5 per qualsiasi proprietà.</w:t>
+        </w:r>
+      </w:ins>
+      <w:ins w:id="39" w:author="A" w:date="2020-12-30T16:11:00Z">
+        <w:r>
+          <w:rPr>
+            <w:rFonts w:cstheme="minorHAnsi"/>
+          </w:rPr>
+          <w:t xml:space="preserve"> </w:t>
+        </w:r>
+      </w:ins>
     </w:p>
     <w:p>
       <w:pPr>
@@ -766,8 +1030,350 @@
         <w:spacing w:after="0" w:line="240" w:lineRule="auto"/>
         <w:jc w:val="both"/>
         <w:rPr>
-          <w:rFonts w:cstheme="minorHAnsi"/>
-        </w:rPr>
+          <w:ins w:id="40" w:author="A" w:date="2020-12-30T16:28:00Z"/>
+          <w:rFonts w:cstheme="minorHAnsi"/>
+        </w:rPr>
+      </w:pPr>
+      <w:ins w:id="41" w:author="A" w:date="2020-12-30T16:28:00Z">
+        <w:r>
+          <w:rPr>
+            <w:rFonts w:cstheme="minorHAnsi"/>
+          </w:rPr>
+          <w:t xml:space="preserve">Il sistema preleva dal giocatore che </w:t>
+        </w:r>
+        <w:r>
+          <w:rPr>
+            <w:rFonts w:cstheme="minorHAnsi"/>
+          </w:rPr>
+          <w:t>vinto l’asta</w:t>
+        </w:r>
+        <w:r>
+          <w:rPr>
+            <w:rFonts w:cstheme="minorHAnsi"/>
+          </w:rPr>
+          <w:t xml:space="preserve"> il prezzo di acquisto.</w:t>
+        </w:r>
+      </w:ins>
+    </w:p>
+    <w:p>
+      <w:pPr>
+        <w:numPr>
+          <w:ilvl w:val="0"/>
+          <w:numId w:val="3"/>
+        </w:numPr>
+        <w:spacing w:after="0" w:line="240" w:lineRule="auto"/>
+        <w:jc w:val="both"/>
+        <w:rPr>
+          <w:ins w:id="42" w:author="A" w:date="2020-12-30T16:28:00Z"/>
+          <w:rFonts w:cstheme="minorHAnsi"/>
+        </w:rPr>
+      </w:pPr>
+      <w:ins w:id="43" w:author="A" w:date="2020-12-30T16:28:00Z">
+        <w:r>
+          <w:rPr>
+            <w:rFonts w:cstheme="minorHAnsi"/>
+          </w:rPr>
+          <w:t>Il sistema assegna alla Banca la somm</w:t>
+        </w:r>
+        <w:r>
+          <w:rPr>
+            <w:rFonts w:cstheme="minorHAnsi"/>
+          </w:rPr>
+          <w:t xml:space="preserve">a prelevata dal giocatore che ha </w:t>
+        </w:r>
+      </w:ins>
+      <w:ins w:id="44" w:author="A" w:date="2020-12-30T16:29:00Z">
+        <w:r>
+          <w:rPr>
+            <w:rFonts w:cstheme="minorHAnsi"/>
+          </w:rPr>
+          <w:t>vinto l’asta</w:t>
+        </w:r>
+      </w:ins>
+      <w:ins w:id="45" w:author="A" w:date="2020-12-30T16:28:00Z">
+        <w:r>
+          <w:rPr>
+            <w:rFonts w:cstheme="minorHAnsi"/>
+          </w:rPr>
+          <w:t>.</w:t>
+        </w:r>
+      </w:ins>
+    </w:p>
+    <w:p>
+      <w:pPr>
+        <w:numPr>
+          <w:ilvl w:val="0"/>
+          <w:numId w:val="3"/>
+        </w:numPr>
+        <w:spacing w:after="0" w:line="240" w:lineRule="auto"/>
+        <w:jc w:val="both"/>
+        <w:rPr>
+          <w:ins w:id="46" w:author="A" w:date="2020-12-30T16:13:00Z"/>
+          <w:rFonts w:cstheme="minorHAnsi"/>
+          <w:rPrChange w:id="47" w:author="A" w:date="2020-12-30T16:29:00Z">
+            <w:rPr>
+              <w:ins w:id="48" w:author="A" w:date="2020-12-30T16:13:00Z"/>
+              <w:rFonts w:cstheme="minorHAnsi"/>
+            </w:rPr>
+          </w:rPrChange>
+        </w:rPr>
+        <w:pPrChange w:id="49" w:author="A" w:date="2020-12-30T16:29:00Z">
+          <w:pPr>
+            <w:numPr>
+              <w:numId w:val="3"/>
+            </w:numPr>
+            <w:spacing w:after="0" w:line="240" w:lineRule="auto"/>
+            <w:ind w:left="1065" w:hanging="360"/>
+            <w:jc w:val="both"/>
+          </w:pPr>
+        </w:pPrChange>
+      </w:pPr>
+      <w:ins w:id="50" w:author="A" w:date="2020-12-30T16:10:00Z">
+        <w:r>
+          <w:rPr>
+            <w:rFonts w:cstheme="minorHAnsi"/>
+          </w:rPr>
+          <w:t xml:space="preserve">Il sistema </w:t>
+        </w:r>
+      </w:ins>
+      <w:ins w:id="51" w:author="A" w:date="2020-12-30T16:12:00Z">
+        <w:r>
+          <w:rPr>
+            <w:rFonts w:cstheme="minorHAnsi"/>
+          </w:rPr>
+          <w:t xml:space="preserve">assegna </w:t>
+        </w:r>
+      </w:ins>
+      <w:ins w:id="52" w:author="A" w:date="2020-12-30T16:13:00Z">
+        <w:r>
+          <w:rPr>
+            <w:rFonts w:cstheme="minorHAnsi"/>
+          </w:rPr>
+          <w:t>la proprietà della casella di tipo Terreno, Stazione o Società su cui si trova il Giocatore</w:t>
+        </w:r>
+        <w:r>
+          <w:rPr>
+            <w:rFonts w:cstheme="minorHAnsi"/>
+          </w:rPr>
+          <w:t xml:space="preserve"> al giocatore che ha vinto l’asta</w:t>
+        </w:r>
+      </w:ins>
+      <w:ins w:id="53" w:author="A" w:date="2020-12-30T16:10:00Z">
+        <w:r>
+          <w:rPr>
+            <w:rFonts w:cstheme="minorHAnsi"/>
+          </w:rPr>
+          <w:t>.</w:t>
+        </w:r>
+      </w:ins>
+    </w:p>
+    <w:p>
+      <w:pPr>
+        <w:numPr>
+          <w:ilvl w:val="0"/>
+          <w:numId w:val="3"/>
+        </w:numPr>
+        <w:spacing w:after="0" w:line="240" w:lineRule="auto"/>
+        <w:jc w:val="both"/>
+        <w:rPr>
+          <w:del w:id="54" w:author="A" w:date="2020-12-30T16:27:00Z"/>
+          <w:rFonts w:cstheme="minorHAnsi"/>
+          <w:rPrChange w:id="55" w:author="A" w:date="2020-12-30T16:13:00Z">
+            <w:rPr>
+              <w:del w:id="56" w:author="A" w:date="2020-12-30T16:27:00Z"/>
+              <w:rFonts w:cstheme="minorHAnsi"/>
+              <w:b/>
+              <w:bCs/>
+              <w:u w:val="single"/>
+            </w:rPr>
+          </w:rPrChange>
+        </w:rPr>
+        <w:pPrChange w:id="57" w:author="A" w:date="2020-12-30T16:13:00Z">
+          <w:pPr>
+            <w:spacing w:after="0" w:line="240" w:lineRule="auto"/>
+            <w:jc w:val="both"/>
+          </w:pPr>
+        </w:pPrChange>
+      </w:pPr>
+    </w:p>
+    <w:p>
+      <w:pPr>
+        <w:spacing w:after="0" w:line="240" w:lineRule="auto"/>
+        <w:ind w:left="709" w:hanging="349"/>
+        <w:jc w:val="both"/>
+        <w:rPr>
+          <w:rFonts w:cstheme="minorHAnsi"/>
+        </w:rPr>
+      </w:pPr>
+      <w:bookmarkStart w:id="58" w:name="_Hlk60237048"/>
+      <w:bookmarkStart w:id="59" w:name="_Hlk60138778"/>
+      <w:r>
+        <w:rPr>
+          <w:rFonts w:cstheme="minorHAnsi"/>
+        </w:rPr>
+        <w:t>3</w:t>
+      </w:r>
+      <w:r>
+        <w:rPr>
+          <w:rFonts w:cstheme="minorHAnsi"/>
+        </w:rPr>
+        <w:t>a</w:t>
+      </w:r>
+      <w:r>
+        <w:rPr>
+          <w:rFonts w:cstheme="minorHAnsi"/>
+        </w:rPr>
+        <w:t xml:space="preserve">. </w:t>
+      </w:r>
+      <w:r>
+        <w:rPr>
+          <w:rFonts w:cstheme="minorHAnsi"/>
+        </w:rPr>
+        <w:t xml:space="preserve">Il </w:t>
+      </w:r>
+      <w:r>
+        <w:rPr>
+          <w:rFonts w:cstheme="minorHAnsi"/>
+        </w:rPr>
+        <w:t xml:space="preserve">Giocatore </w:t>
+      </w:r>
+      <w:r>
+        <w:rPr>
+          <w:rFonts w:cstheme="minorHAnsi"/>
+        </w:rPr>
+        <w:t xml:space="preserve">dispone di una quantità di denaro insufficiente a pagare la </w:t>
+      </w:r>
+      <w:r>
+        <w:rPr>
+          <w:rFonts w:cstheme="minorHAnsi"/>
+        </w:rPr>
+        <w:t>proprietà</w:t>
+      </w:r>
+      <w:r>
+        <w:rPr>
+          <w:rFonts w:cstheme="minorHAnsi"/>
+        </w:rPr>
+        <w:t xml:space="preserve">, ma </w:t>
+      </w:r>
+      <w:r>
+        <w:rPr>
+          <w:rFonts w:cstheme="minorHAnsi"/>
+        </w:rPr>
+        <w:t xml:space="preserve">dispone di </w:t>
+      </w:r>
+      <w:r>
+        <w:rPr>
+          <w:rFonts w:cstheme="minorHAnsi"/>
+        </w:rPr>
+        <w:t xml:space="preserve">proprietà </w:t>
+      </w:r>
+      <w:r>
+        <w:rPr>
+          <w:rFonts w:cstheme="minorHAnsi"/>
+        </w:rPr>
+        <w:t>su cui ha costruito case o alberghi</w:t>
+      </w:r>
+      <w:r>
+        <w:rPr>
+          <w:rFonts w:cstheme="minorHAnsi"/>
+        </w:rPr>
+        <w:t>:</w:t>
+      </w:r>
+    </w:p>
+    <w:p>
+      <w:pPr>
+        <w:numPr>
+          <w:ilvl w:val="0"/>
+          <w:numId w:val="22"/>
+        </w:numPr>
+        <w:spacing w:after="0" w:line="240" w:lineRule="auto"/>
+        <w:jc w:val="both"/>
+        <w:rPr>
+          <w:rFonts w:cstheme="minorHAnsi"/>
+        </w:rPr>
+        <w:pPrChange w:id="60" w:author="A" w:date="2020-12-30T16:21:00Z">
+          <w:pPr>
+            <w:numPr>
+              <w:numId w:val="3"/>
+            </w:numPr>
+            <w:spacing w:after="0" w:line="240" w:lineRule="auto"/>
+            <w:ind w:left="1065" w:hanging="360"/>
+            <w:jc w:val="both"/>
+          </w:pPr>
+        </w:pPrChange>
+      </w:pPr>
+      <w:r>
+        <w:rPr>
+          <w:rFonts w:cstheme="minorHAnsi"/>
+        </w:rPr>
+        <w:t xml:space="preserve">Il </w:t>
+      </w:r>
+      <w:r>
+        <w:rPr>
+          <w:rFonts w:cstheme="minorHAnsi"/>
+        </w:rPr>
+        <w:t>Giocatore</w:t>
+      </w:r>
+      <w:r>
+        <w:rPr>
+          <w:rFonts w:cstheme="minorHAnsi"/>
+        </w:rPr>
+        <w:t xml:space="preserve"> </w:t>
+      </w:r>
+      <w:r>
+        <w:rPr>
+          <w:rFonts w:cstheme="minorHAnsi"/>
+        </w:rPr>
+        <w:t>avvia il caso d’uso “</w:t>
+      </w:r>
+      <w:r>
+        <w:rPr>
+          <w:rFonts w:cstheme="minorHAnsi"/>
+          <w:u w:val="single"/>
+        </w:rPr>
+        <w:t xml:space="preserve">UC___ - </w:t>
+      </w:r>
+      <w:r>
+        <w:rPr>
+          <w:rFonts w:cstheme="minorHAnsi"/>
+          <w:u w:val="single"/>
+        </w:rPr>
+        <w:t>Vendi case e alberghi</w:t>
+      </w:r>
+      <w:r>
+        <w:rPr>
+          <w:rFonts w:cstheme="minorHAnsi"/>
+        </w:rPr>
+        <w:t>”</w:t>
+      </w:r>
+      <w:r>
+        <w:rPr>
+          <w:rFonts w:cstheme="minorHAnsi"/>
+        </w:rPr>
+        <w:t>.</w:t>
+      </w:r>
+    </w:p>
+    <w:p>
+      <w:pPr>
+        <w:numPr>
+          <w:ilvl w:val="0"/>
+          <w:numId w:val="22"/>
+        </w:numPr>
+        <w:spacing w:after="0" w:line="240" w:lineRule="auto"/>
+        <w:jc w:val="both"/>
+        <w:rPr>
+          <w:rFonts w:cstheme="minorHAnsi"/>
+        </w:rPr>
+        <w:pPrChange w:id="61" w:author="A" w:date="2020-12-30T16:21:00Z">
+          <w:pPr>
+            <w:numPr>
+              <w:numId w:val="3"/>
+            </w:numPr>
+            <w:spacing w:after="0" w:line="240" w:lineRule="auto"/>
+            <w:ind w:left="1065" w:hanging="360"/>
+            <w:jc w:val="both"/>
+          </w:pPr>
+        </w:pPrChange>
       </w:pPr>
       <w:r>
         <w:rPr>
@@ -788,6 +1394,7 @@
         <w:t xml:space="preserve"> dello scenario principale di successo. </w:t>
       </w:r>
     </w:p>
+    <w:bookmarkEnd w:id="58"/>
     <w:p>
       <w:pPr>
         <w:spacing w:after="0" w:line="240" w:lineRule="auto"/>
@@ -973,9 +1580,9 @@
           <w:rFonts w:cstheme="minorHAnsi"/>
         </w:rPr>
       </w:pPr>
-      <w:bookmarkStart w:id="2" w:name="_Hlk60138922"/>
-      <w:bookmarkStart w:id="3" w:name="_Hlk60139072"/>
-      <w:bookmarkEnd w:id="1"/>
+      <w:bookmarkStart w:id="62" w:name="_Hlk60138922"/>
+      <w:bookmarkStart w:id="63" w:name="_Hlk60139072"/>
+      <w:bookmarkEnd w:id="59"/>
       <w:r>
         <w:rPr>
           <w:rFonts w:cstheme="minorHAnsi"/>
@@ -994,7 +1601,7 @@
         </w:rPr>
         <w:t xml:space="preserve">. </w:t>
       </w:r>
-      <w:bookmarkStart w:id="4" w:name="_Hlk60138916"/>
+      <w:bookmarkStart w:id="64" w:name="_Hlk60138916"/>
       <w:r>
         <w:rPr>
           <w:rFonts w:cstheme="minorHAnsi"/>
@@ -1144,10 +1751,10 @@
         </w:rPr>
         <w:t xml:space="preserve"> dello scenario principale di successo. </w:t>
       </w:r>
-      <w:bookmarkEnd w:id="2"/>
-      <w:bookmarkEnd w:id="4"/>
+      <w:bookmarkEnd w:id="62"/>
+      <w:bookmarkEnd w:id="64"/>
     </w:p>
-    <w:bookmarkEnd w:id="3"/>
+    <w:bookmarkEnd w:id="63"/>
     <w:p>
       <w:pPr>
         <w:spacing w:after="0" w:line="240" w:lineRule="auto"/>
@@ -1258,7 +1865,29 @@
         <w:rPr>
           <w:rFonts w:cstheme="minorHAnsi"/>
         </w:rPr>
-        <w:t>notifica il giocatore che non può procedere con l’acquisto della proprietà.</w:t>
+        <w:t xml:space="preserve">notifica il </w:t>
+      </w:r>
+      <w:del w:id="65" w:author="A" w:date="2020-12-30T16:05:00Z">
+        <w:r>
+          <w:rPr>
+            <w:rFonts w:cstheme="minorHAnsi"/>
+          </w:rPr>
+          <w:delText xml:space="preserve">giocatore </w:delText>
+        </w:r>
+      </w:del>
+      <w:ins w:id="66" w:author="A" w:date="2020-12-30T16:05:00Z">
+        <w:r>
+          <w:rPr>
+            <w:rFonts w:cstheme="minorHAnsi"/>
+          </w:rPr>
+          <w:t xml:space="preserve">Giocatore </w:t>
+        </w:r>
+      </w:ins>
+      <w:r>
+        <w:rPr>
+          <w:rFonts w:cstheme="minorHAnsi"/>
+        </w:rPr>
+        <w:t>che non può procedere con l’acquisto della proprietà.</w:t>
       </w:r>
     </w:p>
     <w:p>
@@ -1296,6 +1925,9 @@
       <w:pPr>
         <w:spacing w:after="0" w:line="240" w:lineRule="auto"/>
         <w:jc w:val="both"/>
+        <w:rPr>
+          <w:rFonts w:cstheme="minorHAnsi"/>
+        </w:rPr>
       </w:pPr>
       <w:r>
         <w:rPr>
@@ -1336,11 +1968,27 @@
         </w:rPr>
         <w:t xml:space="preserve">ogni volta che il Giocatore si trova su una casella </w:t>
       </w:r>
-      <w:r>
-        <w:rPr>
-          <w:rFonts w:cstheme="minorHAnsi"/>
-        </w:rPr>
-        <w:t>libera e si preme il pulsante “Acquista proprietà”</w:t>
+      <w:ins w:id="67" w:author="A" w:date="2020-12-30T16:06:00Z">
+        <w:r>
+          <w:rPr>
+            <w:rFonts w:cstheme="minorHAnsi"/>
+          </w:rPr>
+          <w:t>di tipo Terreno, Stazione o Società che non è di proprietà di alcun giocatore</w:t>
+        </w:r>
+      </w:ins>
+      <w:del w:id="68" w:author="A" w:date="2020-12-30T16:06:00Z">
+        <w:r>
+          <w:rPr>
+            <w:rFonts w:cstheme="minorHAnsi"/>
+          </w:rPr>
+          <w:delText>libera</w:delText>
+        </w:r>
+      </w:del>
+      <w:r>
+        <w:rPr>
+          <w:rFonts w:cstheme="minorHAnsi"/>
+        </w:rPr>
+        <w:t xml:space="preserve"> e si preme il pulsante “Acquista proprietà”</w:t>
       </w:r>
       <w:r>
         <w:rPr>
@@ -1348,6 +1996,30 @@
         </w:rPr>
         <w:t>.</w:t>
       </w:r>
+    </w:p>
+    <w:p>
+      <w:pPr>
+        <w:spacing w:after="0" w:line="240" w:lineRule="auto"/>
+        <w:jc w:val="both"/>
+        <w:rPr>
+          <w:rFonts w:cstheme="minorHAnsi"/>
+        </w:rPr>
+      </w:pPr>
+    </w:p>
+    <w:p>
+      <w:pPr>
+        <w:spacing w:after="0" w:line="240" w:lineRule="auto"/>
+        <w:jc w:val="both"/>
+        <w:rPr>
+          <w:rFonts w:cstheme="minorHAnsi"/>
+        </w:rPr>
+      </w:pPr>
+    </w:p>
+    <w:p>
+      <w:pPr>
+        <w:spacing w:after="0" w:line="240" w:lineRule="auto"/>
+        <w:jc w:val="both"/>
+      </w:pPr>
     </w:p>
     <w:sectPr>
       <w:pgSz w:w="11906" w:h="16838"/>
@@ -2519,6 +3191,95 @@
     </w:lvl>
   </w:abstractNum>
   <w:abstractNum w:abstractNumId="13" w15:restartNumberingAfterBreak="0">
+    <w:nsid w:val="4C1925C0"/>
+    <w:multiLevelType w:val="hybridMultilevel"/>
+    <w:tmpl w:val="BFA23AB2"/>
+    <w:lvl w:ilvl="0" w:tplc="EDA42DF4">
+      <w:start w:val="1"/>
+      <w:numFmt w:val="decimal"/>
+      <w:lvlText w:val="%1."/>
+      <w:lvlJc w:val="left"/>
+      <w:pPr>
+        <w:ind w:left="1065" w:hanging="360"/>
+      </w:pPr>
+      <w:rPr>
+        <w:rFonts w:hint="default"/>
+      </w:rPr>
+    </w:lvl>
+    <w:lvl w:ilvl="1" w:tplc="04100019" w:tentative="1">
+      <w:start w:val="1"/>
+      <w:numFmt w:val="lowerLetter"/>
+      <w:lvlText w:val="%2."/>
+      <w:lvlJc w:val="left"/>
+      <w:pPr>
+        <w:ind w:left="1785" w:hanging="360"/>
+      </w:pPr>
+    </w:lvl>
+    <w:lvl w:ilvl="2" w:tplc="0410001B" w:tentative="1">
+      <w:start w:val="1"/>
+      <w:numFmt w:val="lowerRoman"/>
+      <w:lvlText w:val="%3."/>
+      <w:lvlJc w:val="right"/>
+      <w:pPr>
+        <w:ind w:left="2505" w:hanging="180"/>
+      </w:pPr>
+    </w:lvl>
+    <w:lvl w:ilvl="3" w:tplc="0410000F" w:tentative="1">
+      <w:start w:val="1"/>
+      <w:numFmt w:val="decimal"/>
+      <w:lvlText w:val="%4."/>
+      <w:lvlJc w:val="left"/>
+      <w:pPr>
+        <w:ind w:left="3225" w:hanging="360"/>
+      </w:pPr>
+    </w:lvl>
+    <w:lvl w:ilvl="4" w:tplc="04100019" w:tentative="1">
+      <w:start w:val="1"/>
+      <w:numFmt w:val="lowerLetter"/>
+      <w:lvlText w:val="%5."/>
+      <w:lvlJc w:val="left"/>
+      <w:pPr>
+        <w:ind w:left="3945" w:hanging="360"/>
+      </w:pPr>
+    </w:lvl>
+    <w:lvl w:ilvl="5" w:tplc="0410001B" w:tentative="1">
+      <w:start w:val="1"/>
+      <w:numFmt w:val="lowerRoman"/>
+      <w:lvlText w:val="%6."/>
+      <w:lvlJc w:val="right"/>
+      <w:pPr>
+        <w:ind w:left="4665" w:hanging="180"/>
+      </w:pPr>
+    </w:lvl>
+    <w:lvl w:ilvl="6" w:tplc="0410000F" w:tentative="1">
+      <w:start w:val="1"/>
+      <w:numFmt w:val="decimal"/>
+      <w:lvlText w:val="%7."/>
+      <w:lvlJc w:val="left"/>
+      <w:pPr>
+        <w:ind w:left="5385" w:hanging="360"/>
+      </w:pPr>
+    </w:lvl>
+    <w:lvl w:ilvl="7" w:tplc="04100019" w:tentative="1">
+      <w:start w:val="1"/>
+      <w:numFmt w:val="lowerLetter"/>
+      <w:lvlText w:val="%8."/>
+      <w:lvlJc w:val="left"/>
+      <w:pPr>
+        <w:ind w:left="6105" w:hanging="360"/>
+      </w:pPr>
+    </w:lvl>
+    <w:lvl w:ilvl="8" w:tplc="0410001B" w:tentative="1">
+      <w:start w:val="1"/>
+      <w:numFmt w:val="lowerRoman"/>
+      <w:lvlText w:val="%9."/>
+      <w:lvlJc w:val="right"/>
+      <w:pPr>
+        <w:ind w:left="6825" w:hanging="180"/>
+      </w:pPr>
+    </w:lvl>
+  </w:abstractNum>
+  <w:abstractNum w:abstractNumId="14" w15:restartNumberingAfterBreak="0">
     <w:nsid w:val="515F7CE3"/>
     <w:multiLevelType w:val="hybridMultilevel"/>
     <w:tmpl w:val="7F6E356A"/>
@@ -2607,7 +3368,7 @@
       </w:pPr>
     </w:lvl>
   </w:abstractNum>
-  <w:abstractNum w:abstractNumId="14" w15:restartNumberingAfterBreak="0">
+  <w:abstractNum w:abstractNumId="15" w15:restartNumberingAfterBreak="0">
     <w:nsid w:val="51FC0880"/>
     <w:multiLevelType w:val="hybridMultilevel"/>
     <w:tmpl w:val="73F6335E"/>
@@ -2720,7 +3481,7 @@
       </w:rPr>
     </w:lvl>
   </w:abstractNum>
-  <w:abstractNum w:abstractNumId="15" w15:restartNumberingAfterBreak="0">
+  <w:abstractNum w:abstractNumId="16" w15:restartNumberingAfterBreak="0">
     <w:nsid w:val="6BF43E7B"/>
     <w:multiLevelType w:val="hybridMultilevel"/>
     <w:tmpl w:val="BFA23AB2"/>
@@ -2809,7 +3570,7 @@
       </w:pPr>
     </w:lvl>
   </w:abstractNum>
-  <w:abstractNum w:abstractNumId="16" w15:restartNumberingAfterBreak="0">
+  <w:abstractNum w:abstractNumId="17" w15:restartNumberingAfterBreak="0">
     <w:nsid w:val="6EEA43C2"/>
     <w:multiLevelType w:val="hybridMultilevel"/>
     <w:tmpl w:val="0718997E"/>
@@ -2898,7 +3659,7 @@
       </w:pPr>
     </w:lvl>
   </w:abstractNum>
-  <w:abstractNum w:abstractNumId="17" w15:restartNumberingAfterBreak="0">
+  <w:abstractNum w:abstractNumId="18" w15:restartNumberingAfterBreak="0">
     <w:nsid w:val="6FCE04F6"/>
     <w:multiLevelType w:val="hybridMultilevel"/>
     <w:tmpl w:val="BFA23AB2"/>
@@ -2987,7 +3748,7 @@
       </w:pPr>
     </w:lvl>
   </w:abstractNum>
-  <w:abstractNum w:abstractNumId="18" w15:restartNumberingAfterBreak="0">
+  <w:abstractNum w:abstractNumId="19" w15:restartNumberingAfterBreak="0">
     <w:nsid w:val="72FD1E6F"/>
     <w:multiLevelType w:val="hybridMultilevel"/>
     <w:tmpl w:val="A14EC2A8"/>
@@ -3076,7 +3837,7 @@
       </w:pPr>
     </w:lvl>
   </w:abstractNum>
-  <w:abstractNum w:abstractNumId="19" w15:restartNumberingAfterBreak="0">
+  <w:abstractNum w:abstractNumId="20" w15:restartNumberingAfterBreak="0">
     <w:nsid w:val="736719D0"/>
     <w:multiLevelType w:val="hybridMultilevel"/>
     <w:tmpl w:val="63563414"/>
@@ -3165,7 +3926,7 @@
       </w:pPr>
     </w:lvl>
   </w:abstractNum>
-  <w:abstractNum w:abstractNumId="20" w15:restartNumberingAfterBreak="0">
+  <w:abstractNum w:abstractNumId="21" w15:restartNumberingAfterBreak="0">
     <w:nsid w:val="7A880971"/>
     <w:multiLevelType w:val="hybridMultilevel"/>
     <w:tmpl w:val="46F2186C"/>
@@ -3258,7 +4019,7 @@
     <w:abstractNumId w:val="2"/>
   </w:num>
   <w:num w:numId="2">
-    <w:abstractNumId w:val="14"/>
+    <w:abstractNumId w:val="15"/>
   </w:num>
   <w:num w:numId="3">
     <w:abstractNumId w:val="11"/>
@@ -3273,10 +4034,10 @@
     <w:abstractNumId w:val="7"/>
   </w:num>
   <w:num w:numId="7">
-    <w:abstractNumId w:val="16"/>
+    <w:abstractNumId w:val="17"/>
   </w:num>
   <w:num w:numId="8">
-    <w:abstractNumId w:val="13"/>
+    <w:abstractNumId w:val="14"/>
   </w:num>
   <w:num w:numId="9">
     <w:abstractNumId w:val="8"/>
@@ -3288,10 +4049,10 @@
     <w:abstractNumId w:val="3"/>
   </w:num>
   <w:num w:numId="12">
-    <w:abstractNumId w:val="18"/>
+    <w:abstractNumId w:val="19"/>
   </w:num>
   <w:num w:numId="13">
-    <w:abstractNumId w:val="20"/>
+    <w:abstractNumId w:val="21"/>
   </w:num>
   <w:num w:numId="14">
     <w:abstractNumId w:val="9"/>
@@ -3306,18 +4067,29 @@
     <w:abstractNumId w:val="0"/>
   </w:num>
   <w:num w:numId="18">
-    <w:abstractNumId w:val="17"/>
+    <w:abstractNumId w:val="18"/>
   </w:num>
   <w:num w:numId="19">
-    <w:abstractNumId w:val="19"/>
+    <w:abstractNumId w:val="20"/>
   </w:num>
   <w:num w:numId="20">
-    <w:abstractNumId w:val="15"/>
+    <w:abstractNumId w:val="16"/>
   </w:num>
   <w:num w:numId="21">
     <w:abstractNumId w:val="1"/>
   </w:num>
+  <w:num w:numId="22">
+    <w:abstractNumId w:val="13"/>
+  </w:num>
 </w:numbering>
+</file>
+
+<file path=word/people.xml><?xml version="1.0" encoding="utf-8"?>
+<w15:people xmlns:wpc="http://schemas.microsoft.com/office/word/2010/wordprocessingCanvas" xmlns:cx="http://schemas.microsoft.com/office/drawing/2014/chartex" xmlns:cx1="http://schemas.microsoft.com/office/drawing/2015/9/8/chartex" xmlns:cx2="http://schemas.microsoft.com/office/drawing/2015/10/21/chartex" xmlns:cx3="http://schemas.microsoft.com/office/drawing/2016/5/9/chartex" xmlns:cx4="http://schemas.microsoft.com/office/drawing/2016/5/10/chartex" xmlns:cx5="http://schemas.microsoft.com/office/drawing/2016/5/11/chartex" xmlns:cx6="http://schemas.microsoft.com/office/drawing/2016/5/12/chartex" xmlns:cx7="http://schemas.microsoft.com/office/drawing/2016/5/13/chartex" xmlns:cx8="http://schemas.microsoft.com/office/drawing/2016/5/14/chartex" xmlns:mc="http://schemas.openxmlformats.org/markup-compatibility/2006" xmlns:aink="http://schemas.microsoft.com/office/drawing/2016/ink" xmlns:am3d="http://schemas.microsoft.com/office/drawing/2017/model3d" xmlns:o="urn:schemas-microsoft-com:office:office" xmlns:r="http://schemas.openxmlformats.org/officeDocument/2006/relationships" xmlns:m="http://schemas.openxmlformats.org/officeDocument/2006/math" xmlns:v="urn:schemas-microsoft-com:vml" xmlns:wp14="http://schemas.microsoft.com/office/word/2010/wordprocessingDrawing" xmlns:wp="http://schemas.openxmlformats.org/drawingml/2006/wordprocessingDrawing" xmlns:w10="urn:schemas-microsoft-com:office:word" xmlns:w="http://schemas.openxmlformats.org/wordprocessingml/2006/main" xmlns:w14="http://schemas.microsoft.com/office/word/2010/wordml" xmlns:w15="http://schemas.microsoft.com/office/word/2012/wordml" xmlns:w16cex="http://schemas.microsoft.com/office/word/2018/wordml/cex" xmlns:w16cid="http://schemas.microsoft.com/office/word/2016/wordml/cid" xmlns:w16="http://schemas.microsoft.com/office/word/2018/wordml" xmlns:w16se="http://schemas.microsoft.com/office/word/2015/wordml/symex" xmlns:wpg="http://schemas.microsoft.com/office/word/2010/wordprocessingGroup" xmlns:wpi="http://schemas.microsoft.com/office/word/2010/wordprocessingInk" xmlns:wne="http://schemas.microsoft.com/office/word/2006/wordml" xmlns:wps="http://schemas.microsoft.com/office/word/2010/wordprocessingShape" mc:Ignorable="w14 w15 w16se w16cid w16 w16cex wp14">
+  <w15:person w15:author="A">
+    <w15:presenceInfo w15:providerId="None" w15:userId="A"/>
+  </w15:person>
+</w15:people>
 </file>
 
 <file path=word/styles.xml><?xml version="1.0" encoding="utf-8"?>
@@ -3758,6 +4530,36 @@
       <w:contextualSpacing/>
     </w:pPr>
   </w:style>
+  <w:style w:type="paragraph" w:styleId="Testofumetto">
+    <w:name w:val="Balloon Text"/>
+    <w:basedOn w:val="Normale"/>
+    <w:link w:val="TestofumettoCarattere"/>
+    <w:uiPriority w:val="99"/>
+    <w:semiHidden/>
+    <w:unhideWhenUsed/>
+    <w:rsid w:val="007E376D"/>
+    <w:pPr>
+      <w:spacing w:after="0" w:line="240" w:lineRule="auto"/>
+    </w:pPr>
+    <w:rPr>
+      <w:rFonts w:ascii="Segoe UI" w:hAnsi="Segoe UI" w:cs="Segoe UI"/>
+      <w:sz w:val="18"/>
+      <w:szCs w:val="18"/>
+    </w:rPr>
+  </w:style>
+  <w:style w:type="character" w:customStyle="1" w:styleId="TestofumettoCarattere">
+    <w:name w:val="Testo fumetto Carattere"/>
+    <w:basedOn w:val="Carpredefinitoparagrafo"/>
+    <w:link w:val="Testofumetto"/>
+    <w:uiPriority w:val="99"/>
+    <w:semiHidden/>
+    <w:rsid w:val="007E376D"/>
+    <w:rPr>
+      <w:rFonts w:ascii="Segoe UI" w:hAnsi="Segoe UI" w:cs="Segoe UI"/>
+      <w:sz w:val="18"/>
+      <w:szCs w:val="18"/>
+    </w:rPr>
+  </w:style>
 </w:styles>
 </file>
 

</xml_diff>